<commit_message>
Progress Meeting Report 1
</commit_message>
<xml_diff>
--- a/Documentation/Progress Meeting Report/Progress Meeting Report 1.docx
+++ b/Documentation/Progress Meeting Report/Progress Meeting Report 1.docx
@@ -2119,7 +2119,19 @@
               <w:rPr>
                 <w:rFonts w:ascii="Times New Roman" w:hAnsi="Times New Roman" w:cs="Times New Roman"/>
               </w:rPr>
-              <w:t>From 2024/06/01 to 2024/07/1</w:t>
+              <w:t>From 2024/06/1</w:t>
+            </w:r>
+            <w:r>
+              <w:rPr>
+                <w:rFonts w:ascii="Times New Roman" w:hAnsi="Times New Roman" w:cs="Times New Roman"/>
+              </w:rPr>
+              <w:t>0</w:t>
+            </w:r>
+            <w:r>
+              <w:rPr>
+                <w:rFonts w:ascii="Times New Roman" w:hAnsi="Times New Roman" w:cs="Times New Roman"/>
+              </w:rPr>
+              <w:t xml:space="preserve"> to 2024/07/1</w:t>
             </w:r>
             <w:r>
               <w:rPr>
@@ -2623,25 +2635,7 @@
                 <w:bCs/>
                 <w:sz w:val="24"/>
               </w:rPr>
-              <w:t>(</w:t>
-            </w:r>
-            <w:r>
-              <w:rPr>
-                <w:rFonts w:ascii="Times New Roman" w:hAnsi="Times New Roman" w:cs="Times New Roman"/>
-                <w:b/>
-                <w:bCs/>
-                <w:sz w:val="24"/>
-              </w:rPr>
-              <w:t>Project Proposal</w:t>
-            </w:r>
-            <w:r>
-              <w:rPr>
-                <w:rFonts w:ascii="Times New Roman" w:hAnsi="Times New Roman" w:cs="Times New Roman"/>
-                <w:b/>
-                <w:bCs/>
-                <w:sz w:val="24"/>
-              </w:rPr>
-              <w:t>)</w:t>
+              <w:t>(Project Proposal)</w:t>
             </w:r>
           </w:p>
           <w:p>
@@ -2947,6 +2941,13 @@
                 <w:sz w:val="24"/>
               </w:rPr>
             </w:pPr>
+            <w:r>
+              <w:rPr>
+                <w:rFonts w:ascii="Times New Roman" w:hAnsi="Times New Roman" w:cs="Times New Roman"/>
+                <w:sz w:val="24"/>
+              </w:rPr>
+              <w:t xml:space="preserve">   </w:t>
+            </w:r>
             <w:r>
               <w:rPr>
                 <w:rFonts w:ascii="Times New Roman" w:hAnsi="Times New Roman" w:cs="Times New Roman"/>
@@ -3657,14 +3658,7 @@
                 <w:rFonts w:ascii="Times New Roman" w:hAnsi="Times New Roman" w:cs="Times New Roman"/>
                 <w:sz w:val="24"/>
               </w:rPr>
-              <w:t>SRS</w:t>
-            </w:r>
-            <w:r>
-              <w:rPr>
-                <w:rFonts w:ascii="Times New Roman" w:hAnsi="Times New Roman" w:cs="Times New Roman"/>
-                <w:sz w:val="24"/>
-              </w:rPr>
-              <w:t xml:space="preserve"> </w:t>
+              <w:t xml:space="preserve">SRS </w:t>
             </w:r>
             <w:r>
               <w:rPr>
@@ -4000,7 +3994,7 @@
           </mc:Choice>
           <mc:Fallback>
             <w:pict>
-              <v:shape w14:anchorId="4F9059C9" id="Graphic 1" o:spid="_x0000_s1026" style="position:absolute;margin-left:72.25pt;margin-top:24pt;width:57pt;height:26.9pt;z-index:15728640;visibility:visible;mso-wrap-style:square;mso-wrap-distance-left:0;mso-wrap-distance-top:0;mso-wrap-distance-right:0;mso-wrap-distance-bottom:0;mso-position-horizontal:absolute;mso-position-horizontal-relative:page;mso-position-vertical:absolute;mso-position-vertical-relative:text;v-text-anchor:top" coordsize="723900,341630" o:gfxdata="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" path="m723849,r-6058,l717753,6083r,329184l6096,335267r,-329184l717753,6083r,-6083l6096,,,,,6083,,335267r,6096l6096,341363r711657,l723849,341363r,-6096l723849,6083r,-6083xe" fillcolor="black" stroked="f">
+              <v:shape w14:anchorId="73E99E5F" id="Graphic 1" o:spid="_x0000_s1026" style="position:absolute;margin-left:72.25pt;margin-top:24pt;width:57pt;height:26.9pt;z-index:15728640;visibility:visible;mso-wrap-style:square;mso-wrap-distance-left:0;mso-wrap-distance-top:0;mso-wrap-distance-right:0;mso-wrap-distance-bottom:0;mso-position-horizontal:absolute;mso-position-horizontal-relative:page;mso-position-vertical:absolute;mso-position-vertical-relative:text;v-text-anchor:top" coordsize="723900,341630" o:gfxdata="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" path="m723849,r-6058,l717753,6083r,329184l6096,335267r,-329184l717753,6083r,-6083l6096,,,,,6083,,335267r,6096l6096,341363r711657,l723849,341363r,-6096l723849,6083r,-6083xe" fillcolor="black" stroked="f">
                 <v:path arrowok="t"/>
                 <w10:wrap anchorx="page"/>
               </v:shape>
@@ -4140,7 +4134,7 @@
           </mc:Choice>
           <mc:Fallback>
             <w:pict>
-              <v:shape w14:anchorId="3E190AE3" id="Graphic 2" o:spid="_x0000_s1026" style="position:absolute;margin-left:409.4pt;margin-top:24pt;width:56.55pt;height:26.9pt;z-index:15729152;visibility:visible;mso-wrap-style:square;mso-wrap-distance-left:0;mso-wrap-distance-top:0;mso-wrap-distance-right:0;mso-wrap-distance-bottom:0;mso-position-horizontal:absolute;mso-position-horizontal-relative:page;mso-position-vertical:absolute;mso-position-vertical-relative:text;v-text-anchor:top" coordsize="718185,341630" o:gfxdata="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" path="m712012,l6096,,,,,6083,,335267r,6096l6096,341363r705916,l712012,335267r-705916,l6096,6083r705916,l712012,xem718185,r-6096,l712089,6083r,329184l712089,341363r6096,l718185,335267r,-329184l718185,xe" fillcolor="black" stroked="f">
+              <v:shape w14:anchorId="1CB7E267" id="Graphic 2" o:spid="_x0000_s1026" style="position:absolute;margin-left:409.4pt;margin-top:24pt;width:56.55pt;height:26.9pt;z-index:15729152;visibility:visible;mso-wrap-style:square;mso-wrap-distance-left:0;mso-wrap-distance-top:0;mso-wrap-distance-right:0;mso-wrap-distance-bottom:0;mso-position-horizontal:absolute;mso-position-horizontal-relative:page;mso-position-vertical:absolute;mso-position-vertical-relative:text;v-text-anchor:top" coordsize="718185,341630" o:gfxdata="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" path="m712012,l6096,,,,,6083,,335267r,6096l6096,341363r705916,l712012,335267r-705916,l6096,6083r705916,l712012,xem718185,r-6096,l712089,6083r,329184l712089,341363r6096,l718185,335267r,-329184l718185,xe" fillcolor="black" stroked="f">
                 <v:path arrowok="t"/>
                 <w10:wrap anchorx="page"/>
               </v:shape>
@@ -4902,13 +4896,7 @@
               <w:rPr>
                 <w:rFonts w:ascii="Times New Roman" w:hAnsi="Times New Roman" w:cs="Times New Roman"/>
               </w:rPr>
-              <w:t>Create SDS</w:t>
-            </w:r>
-            <w:r>
-              <w:rPr>
-                <w:rFonts w:ascii="Times New Roman" w:hAnsi="Times New Roman" w:cs="Times New Roman"/>
-              </w:rPr>
-              <w:t xml:space="preserve"> document</w:t>
+              <w:t>Create SDS document</w:t>
             </w:r>
             <w:r>
               <w:rPr>
@@ -5126,7 +5114,7 @@
           </mc:Choice>
           <mc:Fallback>
             <w:pict>
-              <v:shape w14:anchorId="16EA3F61" id="Graphic 4" o:spid="_x0000_s1026" style="position:absolute;margin-left:228.05pt;margin-top:14.05pt;width:141.75pt;height:.7pt;z-index:-15727104;visibility:visible;mso-wrap-style:square;mso-wrap-distance-left:0;mso-wrap-distance-top:0;mso-wrap-distance-right:0;mso-wrap-distance-bottom:0;mso-position-horizontal:absolute;mso-position-horizontal-relative:page;mso-position-vertical:absolute;mso-position-vertical-relative:text;v-text-anchor:top" coordsize="1800225,8890" o:gfxdata="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" path="m1799970,l,,,8636r1799970,l1799970,xe" fillcolor="black" stroked="f">
+              <v:shape w14:anchorId="491EFC92" id="Graphic 4" o:spid="_x0000_s1026" style="position:absolute;margin-left:228.05pt;margin-top:14.05pt;width:141.75pt;height:.7pt;z-index:-15727104;visibility:visible;mso-wrap-style:square;mso-wrap-distance-left:0;mso-wrap-distance-top:0;mso-wrap-distance-right:0;mso-wrap-distance-bottom:0;mso-position-horizontal:absolute;mso-position-horizontal-relative:page;mso-position-vertical:absolute;mso-position-vertical-relative:text;v-text-anchor:top" coordsize="1800225,8890" o:gfxdata="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" path="m1799970,l,,,8636r1799970,l1799970,xe" fillcolor="black" stroked="f">
                 <v:path arrowok="t"/>
                 <w10:wrap type="topAndBottom" anchorx="page"/>
               </v:shape>
@@ -5212,7 +5200,7 @@
           </mc:Choice>
           <mc:Fallback>
             <w:pict>
-              <v:shape w14:anchorId="21E06ABB" id="Graphic 5" o:spid="_x0000_s1026" style="position:absolute;margin-left:426.4pt;margin-top:14.05pt;width:96.75pt;height:.7pt;z-index:-15726592;visibility:visible;mso-wrap-style:square;mso-wrap-distance-left:0;mso-wrap-distance-top:0;mso-wrap-distance-right:0;mso-wrap-distance-bottom:0;mso-position-horizontal:absolute;mso-position-horizontal-relative:page;mso-position-vertical:absolute;mso-position-vertical-relative:text;v-text-anchor:top" coordsize="1228725,8890" o:gfxdata="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" path="m1228597,l,,,8636r1228597,l1228597,xe" fillcolor="black" stroked="f">
+              <v:shape w14:anchorId="4EE99244" id="Graphic 5" o:spid="_x0000_s1026" style="position:absolute;margin-left:426.4pt;margin-top:14.05pt;width:96.75pt;height:.7pt;z-index:-15726592;visibility:visible;mso-wrap-style:square;mso-wrap-distance-left:0;mso-wrap-distance-top:0;mso-wrap-distance-right:0;mso-wrap-distance-bottom:0;mso-position-horizontal:absolute;mso-position-horizontal-relative:page;mso-position-vertical:absolute;mso-position-vertical-relative:text;v-text-anchor:top" coordsize="1228725,8890" o:gfxdata="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" path="m1228597,l,,,8636r1228597,l1228597,xe" fillcolor="black" stroked="f">
                 <v:path arrowok="t"/>
                 <w10:wrap type="topAndBottom" anchorx="page"/>
               </v:shape>
@@ -7767,6 +7755,7 @@
   <w:style w:type="character" w:default="1" w:styleId="DefaultParagraphFont">
     <w:name w:val="Default Paragraph Font"/>
     <w:uiPriority w:val="1"/>
+    <w:semiHidden/>
     <w:unhideWhenUsed/>
   </w:style>
   <w:style w:type="table" w:default="1" w:styleId="TableNormal">

</xml_diff>